<commit_message>
Many changes: added 23 prong drive holder inner and drive prongs added thickness to drive holder outer for stability
added many shuttle designs because hooks were not printing with a gap and ryan was interested in changing how the shuttles tapped

drive body changes: increased depth of clearance hole below seating for bare lead of the shuttle screws to allow for less clogging of those lead holes

reduced the fillet on seat of drive body so it will sit on drive holder better
</commit_message>
<xml_diff>
--- a/OpenEphys-SpikeGadgets readme.docx
+++ b/OpenEphys-SpikeGadgets readme.docx
@@ -1,15 +1,10 @@
 
 <file path=word/document.xml><?xml version="1.0" encoding="utf-8"?>
-<w:document xmlns:wpc="http://schemas.microsoft.com/office/word/2010/wordprocessingCanvas" xmlns:cx="http://schemas.microsoft.com/office/drawing/2014/chartex" xmlns:mc="http://schemas.openxmlformats.org/markup-compatibility/2006" xmlns:o="urn:schemas-microsoft-com:office:office" xmlns:r="http://schemas.openxmlformats.org/officeDocument/2006/relationships" xmlns:m="http://schemas.openxmlformats.org/officeDocument/2006/math" xmlns:v="urn:schemas-microsoft-com:vml" xmlns:wp14="http://schemas.microsoft.com/office/word/2010/wordprocessingDrawing" xmlns:wp="http://schemas.openxmlformats.org/drawingml/2006/wordprocessingDrawing" xmlns:w10="urn:schemas-microsoft-com:office:word" xmlns:w="http://schemas.openxmlformats.org/wordprocessingml/2006/main" xmlns:w14="http://schemas.microsoft.com/office/word/2010/wordml" xmlns:w15="http://schemas.microsoft.com/office/word/2012/wordml" xmlns:w16se="http://schemas.microsoft.com/office/word/2015/wordml/symex" xmlns:wpg="http://schemas.microsoft.com/office/word/2010/wordprocessingGroup" xmlns:wpi="http://schemas.microsoft.com/office/word/2010/wordprocessingInk" xmlns:wne="http://schemas.microsoft.com/office/word/2006/wordml" xmlns:wps="http://schemas.microsoft.com/office/word/2010/wordprocessingShape" mc:Ignorable="w14 w15 w16se wp14">
+<w:document xmlns:wpc="http://schemas.microsoft.com/office/word/2010/wordprocessingCanvas" xmlns:cx="http://schemas.microsoft.com/office/drawing/2014/chartex" xmlns:cx1="http://schemas.microsoft.com/office/drawing/2015/9/8/chartex" xmlns:cx2="http://schemas.microsoft.com/office/drawing/2015/10/21/chartex" xmlns:cx3="http://schemas.microsoft.com/office/drawing/2016/5/9/chartex" xmlns:cx4="http://schemas.microsoft.com/office/drawing/2016/5/10/chartex" xmlns:cx5="http://schemas.microsoft.com/office/drawing/2016/5/11/chartex" xmlns:cx6="http://schemas.microsoft.com/office/drawing/2016/5/12/chartex" xmlns:cx7="http://schemas.microsoft.com/office/drawing/2016/5/13/chartex" xmlns:cx8="http://schemas.microsoft.com/office/drawing/2016/5/14/chartex" xmlns:mc="http://schemas.openxmlformats.org/markup-compatibility/2006" xmlns:aink="http://schemas.microsoft.com/office/drawing/2016/ink" xmlns:am3d="http://schemas.microsoft.com/office/drawing/2017/model3d" xmlns:o="urn:schemas-microsoft-com:office:office" xmlns:r="http://schemas.openxmlformats.org/officeDocument/2006/relationships" xmlns:m="http://schemas.openxmlformats.org/officeDocument/2006/math" xmlns:v="urn:schemas-microsoft-com:vml" xmlns:wp14="http://schemas.microsoft.com/office/word/2010/wordprocessingDrawing" xmlns:wp="http://schemas.openxmlformats.org/drawingml/2006/wordprocessingDrawing" xmlns:w10="urn:schemas-microsoft-com:office:word" xmlns:w="http://schemas.openxmlformats.org/wordprocessingml/2006/main" xmlns:w14="http://schemas.microsoft.com/office/word/2010/wordml" xmlns:w15="http://schemas.microsoft.com/office/word/2012/wordml" xmlns:w16cid="http://schemas.microsoft.com/office/word/2016/wordml/cid" xmlns:w16se="http://schemas.microsoft.com/office/word/2015/wordml/symex" xmlns:wpg="http://schemas.microsoft.com/office/word/2010/wordprocessingGroup" xmlns:wpi="http://schemas.microsoft.com/office/word/2010/wordprocessingInk" xmlns:wne="http://schemas.microsoft.com/office/word/2006/wordml" xmlns:wps="http://schemas.microsoft.com/office/word/2010/wordprocessingShape" mc:Ignorable="w14 w15 w16se w16cid wp14">
   <w:body>
     <w:p>
-      <w:proofErr w:type="spellStart"/>
-      <w:r>
-        <w:t>OpenEphys-SpikeGadgets</w:t>
-      </w:r>
-      <w:proofErr w:type="spellEnd"/>
-      <w:r>
-        <w:t xml:space="preserve"> Readme;</w:t>
+      <w:r>
+        <w:t>OpenEphys-SpikeGadgets Readme;</w:t>
       </w:r>
     </w:p>
     <w:p>
@@ -51,15 +46,7 @@
         </w:numPr>
       </w:pPr>
       <w:r>
-        <w:t xml:space="preserve">Print the </w:t>
-      </w:r>
-      <w:proofErr w:type="spellStart"/>
-      <w:r>
-        <w:t>oe</w:t>
-      </w:r>
-      <w:proofErr w:type="spellEnd"/>
-      <w:r>
-        <w:t xml:space="preserve"> drive as is, and build an adapter board using eagle</w:t>
+        <w:t>Print the oe drive as is, and build an adapter board using eagle</w:t>
       </w:r>
     </w:p>
     <w:p>
@@ -71,15 +58,7 @@
         </w:numPr>
       </w:pPr>
       <w:r>
-        <w:t xml:space="preserve">Prints come from </w:t>
-      </w:r>
-      <w:proofErr w:type="spellStart"/>
-      <w:r>
-        <w:t>protolabs</w:t>
-      </w:r>
-      <w:proofErr w:type="spellEnd"/>
-      <w:r>
-        <w:t>, but they’re about $60 a drive and the shuttles are about $100 per 64 (you can make a larger pallet though and that makes it easier</w:t>
+        <w:t>Prints come from protolabs, but they’re about $60 a drive and the shuttles are about $100 per 64 (you can make a larger pallet though and that makes it easier</w:t>
       </w:r>
     </w:p>
     <w:p>
@@ -91,13 +70,8 @@
         </w:numPr>
       </w:pPr>
       <w:r>
-        <w:t xml:space="preserve">The adapter board is difficult, the build parameters file needs to be made with very small </w:t>
-      </w:r>
-      <w:proofErr w:type="spellStart"/>
-      <w:r>
-        <w:t>vias</w:t>
-      </w:r>
-      <w:proofErr w:type="spellEnd"/>
+        <w:t>The adapter board is difficult, the build parameters file needs to be made with very small vias</w:t>
+      </w:r>
     </w:p>
     <w:p>
       <w:pPr>
@@ -108,15 +82,7 @@
         </w:numPr>
       </w:pPr>
       <w:r>
-        <w:t xml:space="preserve">Second attempt: reshape the </w:t>
-      </w:r>
-      <w:proofErr w:type="spellStart"/>
-      <w:r>
-        <w:t>oe</w:t>
-      </w:r>
-      <w:proofErr w:type="spellEnd"/>
-      <w:r>
-        <w:t xml:space="preserve"> drive to the sg board</w:t>
+        <w:t>Second attempt: reshape the oe drive to the sg board</w:t>
       </w:r>
     </w:p>
     <w:p>
@@ -128,15 +94,7 @@
         </w:numPr>
       </w:pPr>
       <w:r>
-        <w:t xml:space="preserve">Built a pretty to-the-books drive, the parameters in the </w:t>
-      </w:r>
-      <w:proofErr w:type="spellStart"/>
-      <w:r>
-        <w:t>voigts</w:t>
-      </w:r>
-      <w:proofErr w:type="spellEnd"/>
-      <w:r>
-        <w:t xml:space="preserve"> drive were poorly defined, so I had to use a lot of guess work</w:t>
+        <w:t>Built a pretty to-the-books drive, the parameters in the voigts drive were poorly defined, so I had to use a lot of guess work</w:t>
       </w:r>
     </w:p>
     <w:p>
@@ -148,15 +106,7 @@
         </w:numPr>
       </w:pPr>
       <w:r>
-        <w:t xml:space="preserve">I used a </w:t>
-      </w:r>
-      <w:proofErr w:type="gramStart"/>
-      <w:r>
-        <w:t>10 micron</w:t>
-      </w:r>
-      <w:proofErr w:type="gramEnd"/>
-      <w:r>
-        <w:t xml:space="preserve"> overlap between the channels and the shuttles, that was way too much overlap</w:t>
+        <w:t>I used a 10 micron overlap between the channels and the shuttles, that was way too much overlap</w:t>
       </w:r>
     </w:p>
     <w:p>
@@ -192,31 +142,7 @@
         </w:numPr>
       </w:pPr>
       <w:r>
-        <w:t xml:space="preserve">Increased the channel to shuttle clearance so now its beveled inwards, and </w:t>
-      </w:r>
-      <w:proofErr w:type="spellStart"/>
-      <w:r>
-        <w:t>its</w:t>
-      </w:r>
-      <w:proofErr w:type="spellEnd"/>
-      <w:r>
-        <w:t xml:space="preserve"> even at inner, but </w:t>
-      </w:r>
-      <w:proofErr w:type="spellStart"/>
-      <w:r>
-        <w:t>theres</w:t>
-      </w:r>
-      <w:proofErr w:type="spellEnd"/>
-      <w:r>
-        <w:t xml:space="preserve"> a </w:t>
-      </w:r>
-      <w:proofErr w:type="gramStart"/>
-      <w:r>
-        <w:t>10 micron</w:t>
-      </w:r>
-      <w:proofErr w:type="gramEnd"/>
-      <w:r>
-        <w:t xml:space="preserve"> gap at the outer</w:t>
+        <w:t>Increased the channel to shuttle clearance so now its beveled inwards, and its even at inner, but theres a 10 micron gap at the outer</w:t>
       </w:r>
     </w:p>
     <w:p>
@@ -303,6 +229,32 @@
         <w:t>Major design principle: keep your prints SHORT!!!!! That way there are further layer strokes.  XY dimensions build about 20 times faster than the z dimension.  So the z should be high res, but also really small</w:t>
       </w:r>
     </w:p>
+    <w:p>
+      <w:pPr>
+        <w:pStyle w:val="ListParagraph"/>
+        <w:numPr>
+          <w:ilvl w:val="1"/>
+          <w:numId w:val="2"/>
+        </w:numPr>
+      </w:pPr>
+      <w:r>
+        <w:t>This update was called v3_3prong68lane is now Drive_Body_v5</w:t>
+      </w:r>
+    </w:p>
+    <w:p>
+      <w:pPr>
+        <w:pStyle w:val="ListParagraph"/>
+        <w:numPr>
+          <w:ilvl w:val="1"/>
+          <w:numId w:val="2"/>
+        </w:numPr>
+      </w:pPr>
+      <w:r>
+        <w:t>This jig drive holder inner is now called jig drive holder inner v5</w:t>
+      </w:r>
+      <w:bookmarkStart w:id="0" w:name="_GoBack"/>
+      <w:bookmarkEnd w:id="0"/>
+    </w:p>
     <w:p/>
     <w:p>
       <w:r>
@@ -341,13 +293,8 @@
         <w:spacing w:line="240" w:lineRule="auto"/>
       </w:pPr>
       <w:r>
-        <w:t xml:space="preserve">Modified bottom mating piece to accommodate wider spread of guide </w:t>
-      </w:r>
-      <w:proofErr w:type="spellStart"/>
-      <w:r>
-        <w:t>cannulae</w:t>
-      </w:r>
-      <w:proofErr w:type="spellEnd"/>
+        <w:t>Modified bottom mating piece to accommodate wider spread of guide cannulae</w:t>
+      </w:r>
     </w:p>
     <w:p>
       <w:pPr>
@@ -359,23 +306,7 @@
         <w:spacing w:line="240" w:lineRule="auto"/>
       </w:pPr>
       <w:r>
-        <w:t xml:space="preserve">Increased diameter of through holes to house lead screws: top hole increased from 0.72 to 0.82 (screw </w:t>
-      </w:r>
-      <w:proofErr w:type="spellStart"/>
-      <w:r>
-        <w:t>dia</w:t>
-      </w:r>
-      <w:proofErr w:type="spellEnd"/>
-      <w:r>
-        <w:t xml:space="preserve"> is 0.8): bottom hole increased from 0.48 to 0.55 (screw </w:t>
-      </w:r>
-      <w:proofErr w:type="spellStart"/>
-      <w:r>
-        <w:t>dia</w:t>
-      </w:r>
-      <w:proofErr w:type="spellEnd"/>
-      <w:r>
-        <w:t xml:space="preserve"> is 0.5)</w:t>
+        <w:t>Increased diameter of through holes to house lead screws: top hole increased from 0.72 to 0.82 (screw dia is 0.8): bottom hole increased from 0.48 to 0.55 (screw dia is 0.5)</w:t>
       </w:r>
     </w:p>
     <w:p>
@@ -462,33 +393,7 @@
         <w:spacing w:line="240" w:lineRule="auto"/>
       </w:pPr>
       <w:r>
-        <w:t>For grey, overall length is 15mm</w:t>
-      </w:r>
-      <w:proofErr w:type="gramStart"/>
-      <w:r>
-        <w:t>, ,</w:t>
-      </w:r>
-      <w:r>
-        <w:t>thread</w:t>
-      </w:r>
-      <w:proofErr w:type="gramEnd"/>
-      <w:r>
-        <w:t xml:space="preserve"> hole is 0.77, slot is 0.</w:t>
-      </w:r>
-      <w:r>
-        <w:t>5</w:t>
-      </w:r>
-      <w:r>
-        <w:t xml:space="preserve">d, </w:t>
-      </w:r>
-      <w:r>
-        <w:t>hook is .2875 thick and .2875</w:t>
-      </w:r>
-      <w:r>
-        <w:t xml:space="preserve"> slot width</w:t>
-      </w:r>
-      <w:r>
-        <w:t>. Noticed more ragging with grey, so grew slot and thickened hook</w:t>
+        <w:t>For grey, overall length is 15mm, ,thread hole is 0.77, slot is 0.5d, hook is .2875 thick and .2875 slot width. Noticed more ragging with grey, so grew slot and thickened hook</w:t>
       </w:r>
     </w:p>
     <w:p>
@@ -513,13 +418,8 @@
         </w:numPr>
         <w:spacing w:line="240" w:lineRule="auto"/>
       </w:pPr>
-      <w:proofErr w:type="spellStart"/>
-      <w:r>
-        <w:t>Formlabs</w:t>
-      </w:r>
-      <w:proofErr w:type="spellEnd"/>
-      <w:r>
-        <w:t xml:space="preserve"> suggests we use the glass infused or grey pro for the shuttles, and durable for the jig.</w:t>
+      <w:r>
+        <w:t>Formlabs suggests we use the glass infused or grey pro for the shuttles, and durable for the jig.</w:t>
       </w:r>
     </w:p>
     <w:p>
@@ -531,6 +431,61 @@
         </w:numPr>
         <w:spacing w:line="240" w:lineRule="auto"/>
       </w:pPr>
+      <w:r>
+        <w:t xml:space="preserve">2-5-2021: </w:t>
+      </w:r>
+    </w:p>
+    <w:p>
+      <w:pPr>
+        <w:pStyle w:val="ListParagraph"/>
+        <w:numPr>
+          <w:ilvl w:val="1"/>
+          <w:numId w:val="3"/>
+        </w:numPr>
+        <w:spacing w:line="240" w:lineRule="auto"/>
+      </w:pPr>
+      <w:r>
+        <w:t>lengthened the wide set for the bare lead of the screws because the tight-fitting hole was often plugged</w:t>
+      </w:r>
+    </w:p>
+    <w:p>
+      <w:pPr>
+        <w:pStyle w:val="ListParagraph"/>
+        <w:numPr>
+          <w:ilvl w:val="1"/>
+          <w:numId w:val="3"/>
+        </w:numPr>
+        <w:spacing w:line="240" w:lineRule="auto"/>
+      </w:pPr>
+      <w:r>
+        <w:t>Increased to three barbs on drive and increased their length to extend beyond outer rim</w:t>
+      </w:r>
+    </w:p>
+    <w:p>
+      <w:pPr>
+        <w:pStyle w:val="ListParagraph"/>
+        <w:numPr>
+          <w:ilvl w:val="1"/>
+          <w:numId w:val="3"/>
+        </w:numPr>
+        <w:spacing w:line="240" w:lineRule="auto"/>
+      </w:pPr>
+      <w:r>
+        <w:t>Updated drive body holder inner to seat drive better and to hold with three arms</w:t>
+      </w:r>
+    </w:p>
+    <w:p>
+      <w:pPr>
+        <w:pStyle w:val="ListParagraph"/>
+        <w:numPr>
+          <w:ilvl w:val="1"/>
+          <w:numId w:val="3"/>
+        </w:numPr>
+        <w:spacing w:line="240" w:lineRule="auto"/>
+      </w:pPr>
+      <w:r>
+        <w:t>Increased lane count to 68 to allow for errors and to allow us to crash out a double lane for optic fibers</w:t>
+      </w:r>
     </w:p>
     <w:p>
       <w:pPr>
@@ -558,15 +513,7 @@
         </w:numPr>
       </w:pPr>
       <w:r>
-        <w:t xml:space="preserve">Reengineered the </w:t>
-      </w:r>
-      <w:proofErr w:type="spellStart"/>
-      <w:r>
-        <w:t>eib</w:t>
-      </w:r>
-      <w:proofErr w:type="spellEnd"/>
-      <w:r>
-        <w:t xml:space="preserve"> holder outer and inner to accommodate a wider diameter drive</w:t>
+        <w:t>Reengineered the eib holder outer and inner to accommodate a wider diameter drive</w:t>
       </w:r>
     </w:p>
     <w:p>
@@ -578,23 +525,7 @@
         </w:numPr>
       </w:pPr>
       <w:r>
-        <w:t xml:space="preserve">Rebuilt the </w:t>
-      </w:r>
-      <w:proofErr w:type="spellStart"/>
-      <w:r>
-        <w:t>eib</w:t>
-      </w:r>
-      <w:proofErr w:type="spellEnd"/>
-      <w:r>
-        <w:t xml:space="preserve"> holder and upper to hold sg </w:t>
-      </w:r>
-      <w:proofErr w:type="spellStart"/>
-      <w:r>
-        <w:t>eib</w:t>
-      </w:r>
-      <w:proofErr w:type="spellEnd"/>
-      <w:r>
-        <w:t xml:space="preserve"> with a press-tab fitting</w:t>
+        <w:t>Rebuilt the eib holder and upper to hold sg eib with a press-tab fitting</w:t>
       </w:r>
       <w:r>
         <w:t xml:space="preserve"> and to have a large diameter barrel for stability (we press hard on the EIB)</w:t>
@@ -643,8 +574,6 @@
       <w:pPr>
         <w:ind w:left="360"/>
       </w:pPr>
-      <w:bookmarkStart w:id="0" w:name="_GoBack"/>
-      <w:bookmarkEnd w:id="0"/>
     </w:p>
     <w:sectPr>
       <w:pgSz w:w="12240" w:h="15840"/>
@@ -657,7 +586,7 @@
 </file>
 
 <file path=word/numbering.xml><?xml version="1.0" encoding="utf-8"?>
-<w:numbering xmlns:wpc="http://schemas.microsoft.com/office/word/2010/wordprocessingCanvas" xmlns:cx="http://schemas.microsoft.com/office/drawing/2014/chartex" xmlns:mc="http://schemas.openxmlformats.org/markup-compatibility/2006" xmlns:o="urn:schemas-microsoft-com:office:office" xmlns:r="http://schemas.openxmlformats.org/officeDocument/2006/relationships" xmlns:m="http://schemas.openxmlformats.org/officeDocument/2006/math" xmlns:v="urn:schemas-microsoft-com:vml" xmlns:wp14="http://schemas.microsoft.com/office/word/2010/wordprocessingDrawing" xmlns:wp="http://schemas.openxmlformats.org/drawingml/2006/wordprocessingDrawing" xmlns:w10="urn:schemas-microsoft-com:office:word" xmlns:w="http://schemas.openxmlformats.org/wordprocessingml/2006/main" xmlns:w14="http://schemas.microsoft.com/office/word/2010/wordml" xmlns:w15="http://schemas.microsoft.com/office/word/2012/wordml" xmlns:w16se="http://schemas.microsoft.com/office/word/2015/wordml/symex" xmlns:wpg="http://schemas.microsoft.com/office/word/2010/wordprocessingGroup" xmlns:wpi="http://schemas.microsoft.com/office/word/2010/wordprocessingInk" xmlns:wne="http://schemas.microsoft.com/office/word/2006/wordml" xmlns:wps="http://schemas.microsoft.com/office/word/2010/wordprocessingShape" mc:Ignorable="w14 w15 w16se wp14">
+<w:numbering xmlns:wpc="http://schemas.microsoft.com/office/word/2010/wordprocessingCanvas" xmlns:cx="http://schemas.microsoft.com/office/drawing/2014/chartex" xmlns:cx1="http://schemas.microsoft.com/office/drawing/2015/9/8/chartex" xmlns:cx2="http://schemas.microsoft.com/office/drawing/2015/10/21/chartex" xmlns:cx3="http://schemas.microsoft.com/office/drawing/2016/5/9/chartex" xmlns:cx4="http://schemas.microsoft.com/office/drawing/2016/5/10/chartex" xmlns:cx5="http://schemas.microsoft.com/office/drawing/2016/5/11/chartex" xmlns:cx6="http://schemas.microsoft.com/office/drawing/2016/5/12/chartex" xmlns:cx7="http://schemas.microsoft.com/office/drawing/2016/5/13/chartex" xmlns:cx8="http://schemas.microsoft.com/office/drawing/2016/5/14/chartex" xmlns:mc="http://schemas.openxmlformats.org/markup-compatibility/2006" xmlns:aink="http://schemas.microsoft.com/office/drawing/2016/ink" xmlns:am3d="http://schemas.microsoft.com/office/drawing/2017/model3d" xmlns:o="urn:schemas-microsoft-com:office:office" xmlns:r="http://schemas.openxmlformats.org/officeDocument/2006/relationships" xmlns:m="http://schemas.openxmlformats.org/officeDocument/2006/math" xmlns:v="urn:schemas-microsoft-com:vml" xmlns:wp14="http://schemas.microsoft.com/office/word/2010/wordprocessingDrawing" xmlns:wp="http://schemas.openxmlformats.org/drawingml/2006/wordprocessingDrawing" xmlns:w10="urn:schemas-microsoft-com:office:word" xmlns:w="http://schemas.openxmlformats.org/wordprocessingml/2006/main" xmlns:w14="http://schemas.microsoft.com/office/word/2010/wordml" xmlns:w15="http://schemas.microsoft.com/office/word/2012/wordml" xmlns:w16cid="http://schemas.microsoft.com/office/word/2016/wordml/cid" xmlns:w16se="http://schemas.microsoft.com/office/word/2015/wordml/symex" xmlns:wpg="http://schemas.microsoft.com/office/word/2010/wordprocessingGroup" xmlns:wpi="http://schemas.microsoft.com/office/word/2010/wordprocessingInk" xmlns:wne="http://schemas.microsoft.com/office/word/2006/wordml" xmlns:wps="http://schemas.microsoft.com/office/word/2010/wordprocessingShape" mc:Ignorable="w14 w15 w16se w16cid wp14">
   <w:abstractNum w:abstractNumId="0" w15:restartNumberingAfterBreak="0">
     <w:nsid w:val="03CD7753"/>
     <w:multiLevelType w:val="hybridMultilevel"/>
@@ -1311,7 +1240,7 @@
 </file>
 
 <file path=word/styles.xml><?xml version="1.0" encoding="utf-8"?>
-<w:styles xmlns:mc="http://schemas.openxmlformats.org/markup-compatibility/2006" xmlns:r="http://schemas.openxmlformats.org/officeDocument/2006/relationships" xmlns:w="http://schemas.openxmlformats.org/wordprocessingml/2006/main" xmlns:w14="http://schemas.microsoft.com/office/word/2010/wordml" xmlns:w15="http://schemas.microsoft.com/office/word/2012/wordml" xmlns:w16se="http://schemas.microsoft.com/office/word/2015/wordml/symex" mc:Ignorable="w14 w15 w16se">
+<w:styles xmlns:mc="http://schemas.openxmlformats.org/markup-compatibility/2006" xmlns:r="http://schemas.openxmlformats.org/officeDocument/2006/relationships" xmlns:w="http://schemas.openxmlformats.org/wordprocessingml/2006/main" xmlns:w14="http://schemas.microsoft.com/office/word/2010/wordml" xmlns:w15="http://schemas.microsoft.com/office/word/2012/wordml" xmlns:w16cid="http://schemas.microsoft.com/office/word/2016/wordml/cid" xmlns:w16se="http://schemas.microsoft.com/office/word/2015/wordml/symex" mc:Ignorable="w14 w15 w16se w16cid">
   <w:docDefaults>
     <w:rPrDefault>
       <w:rPr>
@@ -1327,7 +1256,7 @@
       </w:pPr>
     </w:pPrDefault>
   </w:docDefaults>
-  <w:latentStyles w:defLockedState="0" w:defUIPriority="99" w:defSemiHidden="0" w:defUnhideWhenUsed="0" w:defQFormat="0" w:count="371">
+  <w:latentStyles w:defLockedState="0" w:defUIPriority="99" w:defSemiHidden="0" w:defUnhideWhenUsed="0" w:defQFormat="0" w:count="376">
     <w:lsdException w:name="Normal" w:uiPriority="0" w:qFormat="1"/>
     <w:lsdException w:name="heading 1" w:uiPriority="9" w:qFormat="1"/>
     <w:lsdException w:name="heading 2" w:semiHidden="1" w:uiPriority="9" w:unhideWhenUsed="1" w:qFormat="1"/>
@@ -1699,6 +1628,11 @@
     <w:lsdException w:name="List Table 5 Dark Accent 6" w:uiPriority="50"/>
     <w:lsdException w:name="List Table 6 Colorful Accent 6" w:uiPriority="51"/>
     <w:lsdException w:name="List Table 7 Colorful Accent 6" w:uiPriority="52"/>
+    <w:lsdException w:name="Mention" w:semiHidden="1" w:unhideWhenUsed="1"/>
+    <w:lsdException w:name="Smart Hyperlink" w:semiHidden="1" w:unhideWhenUsed="1"/>
+    <w:lsdException w:name="Hashtag" w:semiHidden="1" w:unhideWhenUsed="1"/>
+    <w:lsdException w:name="Unresolved Mention" w:semiHidden="1" w:unhideWhenUsed="1"/>
+    <w:lsdException w:name="Smart Link" w:semiHidden="1" w:unhideWhenUsed="1"/>
   </w:latentStyles>
   <w:style w:type="paragraph" w:default="1" w:styleId="Normal">
     <w:name w:val="Normal"/>

</xml_diff>

<commit_message>
cleaned up old files
removed the old cannula guide and moved old versions ot the old files folder
</commit_message>
<xml_diff>
--- a/OpenEphys-SpikeGadgets readme.docx
+++ b/OpenEphys-SpikeGadgets readme.docx
@@ -1,10 +1,15 @@
 
 <file path=word/document.xml><?xml version="1.0" encoding="utf-8"?>
-<w:document xmlns:wpc="http://schemas.microsoft.com/office/word/2010/wordprocessingCanvas" xmlns:cx="http://schemas.microsoft.com/office/drawing/2014/chartex" xmlns:cx1="http://schemas.microsoft.com/office/drawing/2015/9/8/chartex" xmlns:cx2="http://schemas.microsoft.com/office/drawing/2015/10/21/chartex" xmlns:cx3="http://schemas.microsoft.com/office/drawing/2016/5/9/chartex" xmlns:cx4="http://schemas.microsoft.com/office/drawing/2016/5/10/chartex" xmlns:cx5="http://schemas.microsoft.com/office/drawing/2016/5/11/chartex" xmlns:cx6="http://schemas.microsoft.com/office/drawing/2016/5/12/chartex" xmlns:cx7="http://schemas.microsoft.com/office/drawing/2016/5/13/chartex" xmlns:cx8="http://schemas.microsoft.com/office/drawing/2016/5/14/chartex" xmlns:mc="http://schemas.openxmlformats.org/markup-compatibility/2006" xmlns:aink="http://schemas.microsoft.com/office/drawing/2016/ink" xmlns:am3d="http://schemas.microsoft.com/office/drawing/2017/model3d" xmlns:o="urn:schemas-microsoft-com:office:office" xmlns:r="http://schemas.openxmlformats.org/officeDocument/2006/relationships" xmlns:m="http://schemas.openxmlformats.org/officeDocument/2006/math" xmlns:v="urn:schemas-microsoft-com:vml" xmlns:wp14="http://schemas.microsoft.com/office/word/2010/wordprocessingDrawing" xmlns:wp="http://schemas.openxmlformats.org/drawingml/2006/wordprocessingDrawing" xmlns:w10="urn:schemas-microsoft-com:office:word" xmlns:w="http://schemas.openxmlformats.org/wordprocessingml/2006/main" xmlns:w14="http://schemas.microsoft.com/office/word/2010/wordml" xmlns:w15="http://schemas.microsoft.com/office/word/2012/wordml" xmlns:w16cid="http://schemas.microsoft.com/office/word/2016/wordml/cid" xmlns:w16se="http://schemas.microsoft.com/office/word/2015/wordml/symex" xmlns:wpg="http://schemas.microsoft.com/office/word/2010/wordprocessingGroup" xmlns:wpi="http://schemas.microsoft.com/office/word/2010/wordprocessingInk" xmlns:wne="http://schemas.microsoft.com/office/word/2006/wordml" xmlns:wps="http://schemas.microsoft.com/office/word/2010/wordprocessingShape" mc:Ignorable="w14 w15 w16se w16cid wp14">
+<w:document xmlns:wpc="http://schemas.microsoft.com/office/word/2010/wordprocessingCanvas" xmlns:cx="http://schemas.microsoft.com/office/drawing/2014/chartex" xmlns:mc="http://schemas.openxmlformats.org/markup-compatibility/2006" xmlns:o="urn:schemas-microsoft-com:office:office" xmlns:r="http://schemas.openxmlformats.org/officeDocument/2006/relationships" xmlns:m="http://schemas.openxmlformats.org/officeDocument/2006/math" xmlns:v="urn:schemas-microsoft-com:vml" xmlns:wp14="http://schemas.microsoft.com/office/word/2010/wordprocessingDrawing" xmlns:wp="http://schemas.openxmlformats.org/drawingml/2006/wordprocessingDrawing" xmlns:w10="urn:schemas-microsoft-com:office:word" xmlns:w="http://schemas.openxmlformats.org/wordprocessingml/2006/main" xmlns:w14="http://schemas.microsoft.com/office/word/2010/wordml" xmlns:w15="http://schemas.microsoft.com/office/word/2012/wordml" xmlns:w16se="http://schemas.microsoft.com/office/word/2015/wordml/symex" xmlns:wpg="http://schemas.microsoft.com/office/word/2010/wordprocessingGroup" xmlns:wpi="http://schemas.microsoft.com/office/word/2010/wordprocessingInk" xmlns:wne="http://schemas.microsoft.com/office/word/2006/wordml" xmlns:wps="http://schemas.microsoft.com/office/word/2010/wordprocessingShape" mc:Ignorable="w14 w15 w16se wp14">
   <w:body>
     <w:p>
-      <w:r>
-        <w:t>OpenEphys-SpikeGadgets Readme;</w:t>
+      <w:proofErr w:type="spellStart"/>
+      <w:r>
+        <w:t>OpenEphys-SpikeGadgets</w:t>
+      </w:r>
+      <w:proofErr w:type="spellEnd"/>
+      <w:r>
+        <w:t xml:space="preserve"> Readme;</w:t>
       </w:r>
     </w:p>
     <w:p>
@@ -46,7 +51,15 @@
         </w:numPr>
       </w:pPr>
       <w:r>
-        <w:t>Print the oe drive as is, and build an adapter board using eagle</w:t>
+        <w:t xml:space="preserve">Print the </w:t>
+      </w:r>
+      <w:proofErr w:type="spellStart"/>
+      <w:r>
+        <w:t>oe</w:t>
+      </w:r>
+      <w:proofErr w:type="spellEnd"/>
+      <w:r>
+        <w:t xml:space="preserve"> drive as is, and build an adapter board using eagle</w:t>
       </w:r>
     </w:p>
     <w:p>
@@ -58,7 +71,15 @@
         </w:numPr>
       </w:pPr>
       <w:r>
-        <w:t>Prints come from protolabs, but they’re about $60 a drive and the shuttles are about $100 per 64 (you can make a larger pallet though and that makes it easier</w:t>
+        <w:t xml:space="preserve">Prints come from </w:t>
+      </w:r>
+      <w:proofErr w:type="spellStart"/>
+      <w:r>
+        <w:t>protolabs</w:t>
+      </w:r>
+      <w:proofErr w:type="spellEnd"/>
+      <w:r>
+        <w:t>, but they’re about $60 a drive and the shuttles are about $100 per 64 (you can make a larger pallet though and that makes it easier</w:t>
       </w:r>
     </w:p>
     <w:p>
@@ -70,8 +91,13 @@
         </w:numPr>
       </w:pPr>
       <w:r>
-        <w:t>The adapter board is difficult, the build parameters file needs to be made with very small vias</w:t>
-      </w:r>
+        <w:t xml:space="preserve">The adapter board is difficult, the build parameters file needs to be made with very small </w:t>
+      </w:r>
+      <w:proofErr w:type="spellStart"/>
+      <w:r>
+        <w:t>vias</w:t>
+      </w:r>
+      <w:proofErr w:type="spellEnd"/>
     </w:p>
     <w:p>
       <w:pPr>
@@ -82,7 +108,15 @@
         </w:numPr>
       </w:pPr>
       <w:r>
-        <w:t>Second attempt: reshape the oe drive to the sg board</w:t>
+        <w:t xml:space="preserve">Second attempt: reshape the </w:t>
+      </w:r>
+      <w:proofErr w:type="spellStart"/>
+      <w:r>
+        <w:t>oe</w:t>
+      </w:r>
+      <w:proofErr w:type="spellEnd"/>
+      <w:r>
+        <w:t xml:space="preserve"> drive to the sg board</w:t>
       </w:r>
     </w:p>
     <w:p>
@@ -94,7 +128,15 @@
         </w:numPr>
       </w:pPr>
       <w:r>
-        <w:t>Built a pretty to-the-books drive, the parameters in the voigts drive were poorly defined, so I had to use a lot of guess work</w:t>
+        <w:t xml:space="preserve">Built a pretty to-the-books drive, the parameters in the </w:t>
+      </w:r>
+      <w:proofErr w:type="spellStart"/>
+      <w:r>
+        <w:t>voigts</w:t>
+      </w:r>
+      <w:proofErr w:type="spellEnd"/>
+      <w:r>
+        <w:t xml:space="preserve"> drive were poorly defined, so I had to use a lot of guess work</w:t>
       </w:r>
     </w:p>
     <w:p>
@@ -106,7 +148,15 @@
         </w:numPr>
       </w:pPr>
       <w:r>
-        <w:t>I used a 10 micron overlap between the channels and the shuttles, that was way too much overlap</w:t>
+        <w:t xml:space="preserve">I used a </w:t>
+      </w:r>
+      <w:proofErr w:type="gramStart"/>
+      <w:r>
+        <w:t>10 micron</w:t>
+      </w:r>
+      <w:proofErr w:type="gramEnd"/>
+      <w:r>
+        <w:t xml:space="preserve"> overlap between the channels and the shuttles, that was way too much overlap</w:t>
       </w:r>
     </w:p>
     <w:p>
@@ -142,7 +192,31 @@
         </w:numPr>
       </w:pPr>
       <w:r>
-        <w:t>Increased the channel to shuttle clearance so now its beveled inwards, and its even at inner, but theres a 10 micron gap at the outer</w:t>
+        <w:t xml:space="preserve">Increased the channel to shuttle clearance so now its beveled inwards, and </w:t>
+      </w:r>
+      <w:proofErr w:type="spellStart"/>
+      <w:r>
+        <w:t>its</w:t>
+      </w:r>
+      <w:proofErr w:type="spellEnd"/>
+      <w:r>
+        <w:t xml:space="preserve"> even at inner, but </w:t>
+      </w:r>
+      <w:proofErr w:type="spellStart"/>
+      <w:r>
+        <w:t>theres</w:t>
+      </w:r>
+      <w:proofErr w:type="spellEnd"/>
+      <w:r>
+        <w:t xml:space="preserve"> a </w:t>
+      </w:r>
+      <w:proofErr w:type="gramStart"/>
+      <w:r>
+        <w:t>10 micron</w:t>
+      </w:r>
+      <w:proofErr w:type="gramEnd"/>
+      <w:r>
+        <w:t xml:space="preserve"> gap at the outer</w:t>
       </w:r>
     </w:p>
     <w:p>
@@ -252,8 +326,6 @@
       <w:r>
         <w:t>This jig drive holder inner is now called jig drive holder inner v5</w:t>
       </w:r>
-      <w:bookmarkStart w:id="0" w:name="_GoBack"/>
-      <w:bookmarkEnd w:id="0"/>
     </w:p>
     <w:p/>
     <w:p>
@@ -293,8 +365,13 @@
         <w:spacing w:line="240" w:lineRule="auto"/>
       </w:pPr>
       <w:r>
-        <w:t>Modified bottom mating piece to accommodate wider spread of guide cannulae</w:t>
-      </w:r>
+        <w:t xml:space="preserve">Modified bottom mating piece to accommodate wider spread of guide </w:t>
+      </w:r>
+      <w:proofErr w:type="spellStart"/>
+      <w:r>
+        <w:t>cannulae</w:t>
+      </w:r>
+      <w:proofErr w:type="spellEnd"/>
     </w:p>
     <w:p>
       <w:pPr>
@@ -306,7 +383,23 @@
         <w:spacing w:line="240" w:lineRule="auto"/>
       </w:pPr>
       <w:r>
-        <w:t>Increased diameter of through holes to house lead screws: top hole increased from 0.72 to 0.82 (screw dia is 0.8): bottom hole increased from 0.48 to 0.55 (screw dia is 0.5)</w:t>
+        <w:t xml:space="preserve">Increased diameter of through holes to house lead screws: top hole increased from 0.72 to 0.82 (screw </w:t>
+      </w:r>
+      <w:proofErr w:type="spellStart"/>
+      <w:r>
+        <w:t>dia</w:t>
+      </w:r>
+      <w:proofErr w:type="spellEnd"/>
+      <w:r>
+        <w:t xml:space="preserve"> is 0.8): bottom hole increased from 0.48 to 0.55 (screw </w:t>
+      </w:r>
+      <w:proofErr w:type="spellStart"/>
+      <w:r>
+        <w:t>dia</w:t>
+      </w:r>
+      <w:proofErr w:type="spellEnd"/>
+      <w:r>
+        <w:t xml:space="preserve"> is 0.5)</w:t>
       </w:r>
     </w:p>
     <w:p>
@@ -393,7 +486,15 @@
         <w:spacing w:line="240" w:lineRule="auto"/>
       </w:pPr>
       <w:r>
-        <w:t>For grey, overall length is 15mm, ,thread hole is 0.77, slot is 0.5d, hook is .2875 thick and .2875 slot width. Noticed more ragging with grey, so grew slot and thickened hook</w:t>
+        <w:t>For grey, overall length is 15mm</w:t>
+      </w:r>
+      <w:proofErr w:type="gramStart"/>
+      <w:r>
+        <w:t>, ,thread</w:t>
+      </w:r>
+      <w:proofErr w:type="gramEnd"/>
+      <w:r>
+        <w:t xml:space="preserve"> hole is 0.77, slot is 0.5d, hook is .2875 thick and .2875 slot width. Noticed more ragging with grey, so grew slot and thickened hook</w:t>
       </w:r>
     </w:p>
     <w:p>
@@ -418,8 +519,13 @@
         </w:numPr>
         <w:spacing w:line="240" w:lineRule="auto"/>
       </w:pPr>
-      <w:r>
-        <w:t>Formlabs suggests we use the glass infused or grey pro for the shuttles, and durable for the jig.</w:t>
+      <w:proofErr w:type="spellStart"/>
+      <w:r>
+        <w:t>Formlabs</w:t>
+      </w:r>
+      <w:proofErr w:type="spellEnd"/>
+      <w:r>
+        <w:t xml:space="preserve"> suggests we use the glass infused or grey pro for the shuttles, and durable for the jig.</w:t>
       </w:r>
     </w:p>
     <w:p>
@@ -484,8 +590,120 @@
         <w:spacing w:line="240" w:lineRule="auto"/>
       </w:pPr>
       <w:r>
-        <w:t>Increased lane count to 68 to allow for errors and to allow us to crash out a double lane for optic fibers</w:t>
-      </w:r>
+        <w:t xml:space="preserve">Increased lane </w:t>
+      </w:r>
+      <w:proofErr w:type="gramStart"/>
+      <w:r>
+        <w:t>count</w:t>
+      </w:r>
+      <w:proofErr w:type="gramEnd"/>
+      <w:r>
+        <w:t xml:space="preserve"> to 68 to allow for errors and to allow us to crash out a double lane for optic fibers</w:t>
+      </w:r>
+    </w:p>
+    <w:p>
+      <w:pPr>
+        <w:pStyle w:val="ListParagraph"/>
+        <w:numPr>
+          <w:ilvl w:val="0"/>
+          <w:numId w:val="3"/>
+        </w:numPr>
+        <w:spacing w:line="240" w:lineRule="auto"/>
+      </w:pPr>
+      <w:r>
+        <w:t>4-14-2021</w:t>
+      </w:r>
+    </w:p>
+    <w:p>
+      <w:pPr>
+        <w:pStyle w:val="ListParagraph"/>
+        <w:numPr>
+          <w:ilvl w:val="1"/>
+          <w:numId w:val="3"/>
+        </w:numPr>
+        <w:spacing w:line="240" w:lineRule="auto"/>
+      </w:pPr>
+      <w:r>
+        <w:t>Built a drive guide protector</w:t>
+      </w:r>
+    </w:p>
+    <w:p>
+      <w:pPr>
+        <w:pStyle w:val="ListParagraph"/>
+        <w:numPr>
+          <w:ilvl w:val="1"/>
+          <w:numId w:val="3"/>
+        </w:numPr>
+        <w:spacing w:line="240" w:lineRule="auto"/>
+      </w:pPr>
+      <w:r>
+        <w:t>Drive guides now have a screw thread on their outside so that you can screw on the protector</w:t>
+      </w:r>
+    </w:p>
+    <w:p>
+      <w:pPr>
+        <w:pStyle w:val="ListParagraph"/>
+        <w:numPr>
+          <w:ilvl w:val="1"/>
+          <w:numId w:val="3"/>
+        </w:numPr>
+        <w:spacing w:line="240" w:lineRule="auto"/>
+      </w:pPr>
+      <w:r>
+        <w:t xml:space="preserve">Added a cannula guide, this is to be inserted once the guide and drive body are fit in order to organize the </w:t>
+      </w:r>
+      <w:proofErr w:type="spellStart"/>
+      <w:r>
+        <w:t>cannulae</w:t>
+      </w:r>
+      <w:proofErr w:type="spellEnd"/>
+      <w:r>
+        <w:t>.</w:t>
+      </w:r>
+    </w:p>
+    <w:p>
+      <w:pPr>
+        <w:pStyle w:val="ListParagraph"/>
+        <w:numPr>
+          <w:ilvl w:val="1"/>
+          <w:numId w:val="3"/>
+        </w:numPr>
+        <w:spacing w:line="240" w:lineRule="auto"/>
+      </w:pPr>
+      <w:r>
+        <w:t xml:space="preserve">This is also to serve as a barrier so that shuttles </w:t>
+      </w:r>
+      <w:proofErr w:type="spellStart"/>
+      <w:r>
+        <w:t>nolonger</w:t>
+      </w:r>
+      <w:proofErr w:type="spellEnd"/>
+      <w:r>
+        <w:t xml:space="preserve"> bend the silica when driving down through a stuck cannula</w:t>
+      </w:r>
+    </w:p>
+    <w:p>
+      <w:pPr>
+        <w:pStyle w:val="ListParagraph"/>
+        <w:numPr>
+          <w:ilvl w:val="1"/>
+          <w:numId w:val="3"/>
+        </w:numPr>
+        <w:spacing w:line="240" w:lineRule="auto"/>
+      </w:pPr>
+      <w:r>
+        <w:t xml:space="preserve">Added many edits to the SOP, including procedures on cutting </w:t>
+      </w:r>
+      <w:proofErr w:type="spellStart"/>
+      <w:r>
+        <w:t>canulae</w:t>
+      </w:r>
+      <w:proofErr w:type="spellEnd"/>
+      <w:r>
+        <w:t xml:space="preserve"> (this has been causing us problems)</w:t>
+      </w:r>
+      <w:bookmarkStart w:id="0" w:name="_GoBack"/>
+      <w:bookmarkEnd w:id="0"/>
     </w:p>
     <w:p>
       <w:pPr>
@@ -513,7 +731,15 @@
         </w:numPr>
       </w:pPr>
       <w:r>
-        <w:t>Reengineered the eib holder outer and inner to accommodate a wider diameter drive</w:t>
+        <w:t xml:space="preserve">Reengineered the </w:t>
+      </w:r>
+      <w:proofErr w:type="spellStart"/>
+      <w:r>
+        <w:t>eib</w:t>
+      </w:r>
+      <w:proofErr w:type="spellEnd"/>
+      <w:r>
+        <w:t xml:space="preserve"> holder outer and inner to accommodate a wider diameter drive</w:t>
       </w:r>
     </w:p>
     <w:p>
@@ -525,7 +751,23 @@
         </w:numPr>
       </w:pPr>
       <w:r>
-        <w:t>Rebuilt the eib holder and upper to hold sg eib with a press-tab fitting</w:t>
+        <w:t xml:space="preserve">Rebuilt the </w:t>
+      </w:r>
+      <w:proofErr w:type="spellStart"/>
+      <w:r>
+        <w:t>eib</w:t>
+      </w:r>
+      <w:proofErr w:type="spellEnd"/>
+      <w:r>
+        <w:t xml:space="preserve"> holder and upper to hold sg </w:t>
+      </w:r>
+      <w:proofErr w:type="spellStart"/>
+      <w:r>
+        <w:t>eib</w:t>
+      </w:r>
+      <w:proofErr w:type="spellEnd"/>
+      <w:r>
+        <w:t xml:space="preserve"> with a press-tab fitting</w:t>
       </w:r>
       <w:r>
         <w:t xml:space="preserve"> and to have a large diameter barrel for stability (we press hard on the EIB)</w:t>
@@ -569,6 +811,28 @@
       <w:r>
         <w:t>Increased thickness of drive outer portion</w:t>
       </w:r>
+    </w:p>
+    <w:p>
+      <w:pPr>
+        <w:pStyle w:val="ListParagraph"/>
+        <w:numPr>
+          <w:ilvl w:val="0"/>
+          <w:numId w:val="6"/>
+        </w:numPr>
+      </w:pPr>
+      <w:r>
+        <w:lastRenderedPageBreak/>
+        <w:t>Remade the jig bottom for filament printer and for larger size drive</w:t>
+      </w:r>
+    </w:p>
+    <w:p>
+      <w:pPr>
+        <w:pStyle w:val="ListParagraph"/>
+        <w:numPr>
+          <w:ilvl w:val="0"/>
+          <w:numId w:val="6"/>
+        </w:numPr>
+      </w:pPr>
     </w:p>
     <w:p>
       <w:pPr>
@@ -586,7 +850,7 @@
 </file>
 
 <file path=word/numbering.xml><?xml version="1.0" encoding="utf-8"?>
-<w:numbering xmlns:wpc="http://schemas.microsoft.com/office/word/2010/wordprocessingCanvas" xmlns:cx="http://schemas.microsoft.com/office/drawing/2014/chartex" xmlns:cx1="http://schemas.microsoft.com/office/drawing/2015/9/8/chartex" xmlns:cx2="http://schemas.microsoft.com/office/drawing/2015/10/21/chartex" xmlns:cx3="http://schemas.microsoft.com/office/drawing/2016/5/9/chartex" xmlns:cx4="http://schemas.microsoft.com/office/drawing/2016/5/10/chartex" xmlns:cx5="http://schemas.microsoft.com/office/drawing/2016/5/11/chartex" xmlns:cx6="http://schemas.microsoft.com/office/drawing/2016/5/12/chartex" xmlns:cx7="http://schemas.microsoft.com/office/drawing/2016/5/13/chartex" xmlns:cx8="http://schemas.microsoft.com/office/drawing/2016/5/14/chartex" xmlns:mc="http://schemas.openxmlformats.org/markup-compatibility/2006" xmlns:aink="http://schemas.microsoft.com/office/drawing/2016/ink" xmlns:am3d="http://schemas.microsoft.com/office/drawing/2017/model3d" xmlns:o="urn:schemas-microsoft-com:office:office" xmlns:r="http://schemas.openxmlformats.org/officeDocument/2006/relationships" xmlns:m="http://schemas.openxmlformats.org/officeDocument/2006/math" xmlns:v="urn:schemas-microsoft-com:vml" xmlns:wp14="http://schemas.microsoft.com/office/word/2010/wordprocessingDrawing" xmlns:wp="http://schemas.openxmlformats.org/drawingml/2006/wordprocessingDrawing" xmlns:w10="urn:schemas-microsoft-com:office:word" xmlns:w="http://schemas.openxmlformats.org/wordprocessingml/2006/main" xmlns:w14="http://schemas.microsoft.com/office/word/2010/wordml" xmlns:w15="http://schemas.microsoft.com/office/word/2012/wordml" xmlns:w16cid="http://schemas.microsoft.com/office/word/2016/wordml/cid" xmlns:w16se="http://schemas.microsoft.com/office/word/2015/wordml/symex" xmlns:wpg="http://schemas.microsoft.com/office/word/2010/wordprocessingGroup" xmlns:wpi="http://schemas.microsoft.com/office/word/2010/wordprocessingInk" xmlns:wne="http://schemas.microsoft.com/office/word/2006/wordml" xmlns:wps="http://schemas.microsoft.com/office/word/2010/wordprocessingShape" mc:Ignorable="w14 w15 w16se w16cid wp14">
+<w:numbering xmlns:wpc="http://schemas.microsoft.com/office/word/2010/wordprocessingCanvas" xmlns:cx="http://schemas.microsoft.com/office/drawing/2014/chartex" xmlns:mc="http://schemas.openxmlformats.org/markup-compatibility/2006" xmlns:o="urn:schemas-microsoft-com:office:office" xmlns:r="http://schemas.openxmlformats.org/officeDocument/2006/relationships" xmlns:m="http://schemas.openxmlformats.org/officeDocument/2006/math" xmlns:v="urn:schemas-microsoft-com:vml" xmlns:wp14="http://schemas.microsoft.com/office/word/2010/wordprocessingDrawing" xmlns:wp="http://schemas.openxmlformats.org/drawingml/2006/wordprocessingDrawing" xmlns:w10="urn:schemas-microsoft-com:office:word" xmlns:w="http://schemas.openxmlformats.org/wordprocessingml/2006/main" xmlns:w14="http://schemas.microsoft.com/office/word/2010/wordml" xmlns:w15="http://schemas.microsoft.com/office/word/2012/wordml" xmlns:w16se="http://schemas.microsoft.com/office/word/2015/wordml/symex" xmlns:wpg="http://schemas.microsoft.com/office/word/2010/wordprocessingGroup" xmlns:wpi="http://schemas.microsoft.com/office/word/2010/wordprocessingInk" xmlns:wne="http://schemas.microsoft.com/office/word/2006/wordml" xmlns:wps="http://schemas.microsoft.com/office/word/2010/wordprocessingShape" mc:Ignorable="w14 w15 w16se wp14">
   <w:abstractNum w:abstractNumId="0" w15:restartNumberingAfterBreak="0">
     <w:nsid w:val="03CD7753"/>
     <w:multiLevelType w:val="hybridMultilevel"/>
@@ -1240,7 +1504,7 @@
 </file>
 
 <file path=word/styles.xml><?xml version="1.0" encoding="utf-8"?>
-<w:styles xmlns:mc="http://schemas.openxmlformats.org/markup-compatibility/2006" xmlns:r="http://schemas.openxmlformats.org/officeDocument/2006/relationships" xmlns:w="http://schemas.openxmlformats.org/wordprocessingml/2006/main" xmlns:w14="http://schemas.microsoft.com/office/word/2010/wordml" xmlns:w15="http://schemas.microsoft.com/office/word/2012/wordml" xmlns:w16cid="http://schemas.microsoft.com/office/word/2016/wordml/cid" xmlns:w16se="http://schemas.microsoft.com/office/word/2015/wordml/symex" mc:Ignorable="w14 w15 w16se w16cid">
+<w:styles xmlns:mc="http://schemas.openxmlformats.org/markup-compatibility/2006" xmlns:r="http://schemas.openxmlformats.org/officeDocument/2006/relationships" xmlns:w="http://schemas.openxmlformats.org/wordprocessingml/2006/main" xmlns:w14="http://schemas.microsoft.com/office/word/2010/wordml" xmlns:w15="http://schemas.microsoft.com/office/word/2012/wordml" xmlns:w16se="http://schemas.microsoft.com/office/word/2015/wordml/symex" mc:Ignorable="w14 w15 w16se">
   <w:docDefaults>
     <w:rPrDefault>
       <w:rPr>
@@ -1256,7 +1520,7 @@
       </w:pPr>
     </w:pPrDefault>
   </w:docDefaults>
-  <w:latentStyles w:defLockedState="0" w:defUIPriority="99" w:defSemiHidden="0" w:defUnhideWhenUsed="0" w:defQFormat="0" w:count="376">
+  <w:latentStyles w:defLockedState="0" w:defUIPriority="99" w:defSemiHidden="0" w:defUnhideWhenUsed="0" w:defQFormat="0" w:count="371">
     <w:lsdException w:name="Normal" w:uiPriority="0" w:qFormat="1"/>
     <w:lsdException w:name="heading 1" w:uiPriority="9" w:qFormat="1"/>
     <w:lsdException w:name="heading 2" w:semiHidden="1" w:uiPriority="9" w:unhideWhenUsed="1" w:qFormat="1"/>
@@ -1628,11 +1892,6 @@
     <w:lsdException w:name="List Table 5 Dark Accent 6" w:uiPriority="50"/>
     <w:lsdException w:name="List Table 6 Colorful Accent 6" w:uiPriority="51"/>
     <w:lsdException w:name="List Table 7 Colorful Accent 6" w:uiPriority="52"/>
-    <w:lsdException w:name="Mention" w:semiHidden="1" w:unhideWhenUsed="1"/>
-    <w:lsdException w:name="Smart Hyperlink" w:semiHidden="1" w:unhideWhenUsed="1"/>
-    <w:lsdException w:name="Hashtag" w:semiHidden="1" w:unhideWhenUsed="1"/>
-    <w:lsdException w:name="Unresolved Mention" w:semiHidden="1" w:unhideWhenUsed="1"/>
-    <w:lsdException w:name="Smart Link" w:semiHidden="1" w:unhideWhenUsed="1"/>
   </w:latentStyles>
   <w:style w:type="paragraph" w:default="1" w:styleId="Normal">
     <w:name w:val="Normal"/>

</xml_diff>